<commit_message>
Add topic sentence of "Component description"
</commit_message>
<xml_diff>
--- a/Document/Component description/Component description.docx
+++ b/Document/Component description/Component description.docx
@@ -5,6 +5,7 @@
     <w:tbl>
       <w:tblPr>
         <w:tblStyle w:val="TableGrid"/>
+        <w:tblpPr w:leftFromText="180" w:rightFromText="180" w:vertAnchor="page" w:horzAnchor="margin" w:tblpY="2149"/>
         <w:tblW w:w="0" w:type="auto"/>
         <w:tblLook w:val="04A0" w:firstRow="1" w:lastRow="0" w:firstColumn="1" w:lastColumn="0" w:noHBand="0" w:noVBand="1"/>
       </w:tblPr>
@@ -386,31 +387,7 @@
                 <w:sz w:val="24"/>
                 <w:szCs w:val="24"/>
               </w:rPr>
-              <w:t xml:space="preserve">The component shall manage the detail of </w:t>
-            </w:r>
-            <w:r>
-              <w:rPr>
-                <w:rFonts w:ascii="TH SarabunPSK" w:hAnsi="TH SarabunPSK" w:cs="TH SarabunPSK"/>
-                <w:sz w:val="24"/>
-                <w:szCs w:val="24"/>
-              </w:rPr>
-              <w:t>student</w:t>
-            </w:r>
-            <w:r>
-              <w:rPr>
-                <w:rFonts w:ascii="TH SarabunPSK" w:hAnsi="TH SarabunPSK" w:cs="TH SarabunPSK"/>
-                <w:sz w:val="24"/>
-                <w:szCs w:val="24"/>
-              </w:rPr>
-              <w:t xml:space="preserve"> including</w:t>
-            </w:r>
-            <w:r>
-              <w:rPr>
-                <w:rFonts w:ascii="TH SarabunPSK" w:hAnsi="TH SarabunPSK" w:cs="TH SarabunPSK"/>
-                <w:sz w:val="24"/>
-                <w:szCs w:val="24"/>
-              </w:rPr>
-              <w:t xml:space="preserve"> student id, student name, student surname and enrolled course </w:t>
+              <w:t xml:space="preserve">The component shall manage the detail of student including student id, student name, student surname and enrolled course </w:t>
             </w:r>
           </w:p>
         </w:tc>
@@ -569,47 +546,22 @@
                 <w:sz w:val="24"/>
                 <w:szCs w:val="24"/>
               </w:rPr>
-              <w:t xml:space="preserve">The component shall manage the detail of </w:t>
-            </w:r>
-            <w:r>
-              <w:rPr>
-                <w:rFonts w:ascii="TH SarabunPSK" w:hAnsi="TH SarabunPSK" w:cs="TH SarabunPSK"/>
-                <w:sz w:val="24"/>
-                <w:szCs w:val="24"/>
-              </w:rPr>
-              <w:t>teacher</w:t>
-            </w:r>
-            <w:r>
-              <w:rPr>
-                <w:rFonts w:ascii="TH SarabunPSK" w:hAnsi="TH SarabunPSK" w:cs="TH SarabunPSK"/>
-                <w:sz w:val="24"/>
-                <w:szCs w:val="24"/>
-              </w:rPr>
-              <w:t xml:space="preserve"> including</w:t>
-            </w:r>
-            <w:r>
-              <w:rPr>
-                <w:rFonts w:ascii="TH SarabunPSK" w:hAnsi="TH SarabunPSK" w:cs="TH SarabunPSK"/>
-                <w:sz w:val="24"/>
-                <w:szCs w:val="24"/>
-              </w:rPr>
-              <w:t xml:space="preserve"> teacher id, </w:t>
-            </w:r>
-            <w:r>
-              <w:rPr>
-                <w:rFonts w:ascii="TH SarabunPSK" w:hAnsi="TH SarabunPSK" w:cs="TH SarabunPSK"/>
-                <w:sz w:val="24"/>
-                <w:szCs w:val="24"/>
-              </w:rPr>
-              <w:t>teacher name, teacher surname and teaching course.</w:t>
-            </w:r>
-            <w:bookmarkStart w:id="0" w:name="_GoBack"/>
-            <w:bookmarkEnd w:id="0"/>
+              <w:t>The component shall manage the detail of teacher including teacher id, teacher name, teacher surname and teaching course.</w:t>
+            </w:r>
           </w:p>
         </w:tc>
       </w:tr>
     </w:tbl>
-    <w:p/>
+    <w:p>
+      <w:pPr>
+        <w:pStyle w:val="Heading1"/>
+      </w:pPr>
+      <w:r>
+        <w:t>Component description</w:t>
+      </w:r>
+      <w:bookmarkStart w:id="0" w:name="_GoBack"/>
+      <w:bookmarkEnd w:id="0"/>
+    </w:p>
     <w:sectPr>
       <w:pgSz w:w="12240" w:h="15840"/>
       <w:pgMar w:top="1440" w:right="1440" w:bottom="1440" w:left="1440" w:header="720" w:footer="720" w:gutter="0"/>
@@ -618,6 +570,56 @@
     </w:sectPr>
   </w:body>
 </w:document>
+</file>
+
+<file path=word/endnotes.xml><?xml version="1.0" encoding="utf-8"?>
+<w:endnotes xmlns:wpc="http://schemas.microsoft.com/office/word/2010/wordprocessingCanvas" xmlns:cx="http://schemas.microsoft.com/office/drawing/2014/chartex" xmlns:cx1="http://schemas.microsoft.com/office/drawing/2015/9/8/chartex" xmlns:cx2="http://schemas.microsoft.com/office/drawing/2015/10/21/chartex" xmlns:cx3="http://schemas.microsoft.com/office/drawing/2016/5/9/chartex" xmlns:cx4="http://schemas.microsoft.com/office/drawing/2016/5/10/chartex" xmlns:cx5="http://schemas.microsoft.com/office/drawing/2016/5/11/chartex" xmlns:cx6="http://schemas.microsoft.com/office/drawing/2016/5/12/chartex" xmlns:cx7="http://schemas.microsoft.com/office/drawing/2016/5/13/chartex" xmlns:cx8="http://schemas.microsoft.com/office/drawing/2016/5/14/chartex" xmlns:mc="http://schemas.openxmlformats.org/markup-compatibility/2006" xmlns:aink="http://schemas.microsoft.com/office/drawing/2016/ink" xmlns:am3d="http://schemas.microsoft.com/office/drawing/2017/model3d" xmlns:o="urn:schemas-microsoft-com:office:office" xmlns:r="http://schemas.openxmlformats.org/officeDocument/2006/relationships" xmlns:m="http://schemas.openxmlformats.org/officeDocument/2006/math" xmlns:v="urn:schemas-microsoft-com:vml" xmlns:wp14="http://schemas.microsoft.com/office/word/2010/wordprocessingDrawing" xmlns:wp="http://schemas.openxmlformats.org/drawingml/2006/wordprocessingDrawing" xmlns:w10="urn:schemas-microsoft-com:office:word" xmlns:w="http://schemas.openxmlformats.org/wordprocessingml/2006/main" xmlns:w14="http://schemas.microsoft.com/office/word/2010/wordml" xmlns:w15="http://schemas.microsoft.com/office/word/2012/wordml" xmlns:w16cid="http://schemas.microsoft.com/office/word/2016/wordml/cid" xmlns:w16se="http://schemas.microsoft.com/office/word/2015/wordml/symex" xmlns:wpg="http://schemas.microsoft.com/office/word/2010/wordprocessingGroup" xmlns:wpi="http://schemas.microsoft.com/office/word/2010/wordprocessingInk" xmlns:wne="http://schemas.microsoft.com/office/word/2006/wordml" xmlns:wps="http://schemas.microsoft.com/office/word/2010/wordprocessingShape" mc:Ignorable="w14 w15 w16se w16cid wp14">
+  <w:endnote w:type="separator" w:id="-1">
+    <w:p>
+      <w:pPr>
+        <w:spacing w:after="0" w:line="240" w:lineRule="auto"/>
+      </w:pPr>
+      <w:r>
+        <w:separator/>
+      </w:r>
+    </w:p>
+  </w:endnote>
+  <w:endnote w:type="continuationSeparator" w:id="0">
+    <w:p>
+      <w:pPr>
+        <w:spacing w:after="0" w:line="240" w:lineRule="auto"/>
+      </w:pPr>
+      <w:r>
+        <w:continuationSeparator/>
+      </w:r>
+    </w:p>
+  </w:endnote>
+</w:endnotes>
+</file>
+
+<file path=word/footnotes.xml><?xml version="1.0" encoding="utf-8"?>
+<w:footnotes xmlns:wpc="http://schemas.microsoft.com/office/word/2010/wordprocessingCanvas" xmlns:cx="http://schemas.microsoft.com/office/drawing/2014/chartex" xmlns:cx1="http://schemas.microsoft.com/office/drawing/2015/9/8/chartex" xmlns:cx2="http://schemas.microsoft.com/office/drawing/2015/10/21/chartex" xmlns:cx3="http://schemas.microsoft.com/office/drawing/2016/5/9/chartex" xmlns:cx4="http://schemas.microsoft.com/office/drawing/2016/5/10/chartex" xmlns:cx5="http://schemas.microsoft.com/office/drawing/2016/5/11/chartex" xmlns:cx6="http://schemas.microsoft.com/office/drawing/2016/5/12/chartex" xmlns:cx7="http://schemas.microsoft.com/office/drawing/2016/5/13/chartex" xmlns:cx8="http://schemas.microsoft.com/office/drawing/2016/5/14/chartex" xmlns:mc="http://schemas.openxmlformats.org/markup-compatibility/2006" xmlns:aink="http://schemas.microsoft.com/office/drawing/2016/ink" xmlns:am3d="http://schemas.microsoft.com/office/drawing/2017/model3d" xmlns:o="urn:schemas-microsoft-com:office:office" xmlns:r="http://schemas.openxmlformats.org/officeDocument/2006/relationships" xmlns:m="http://schemas.openxmlformats.org/officeDocument/2006/math" xmlns:v="urn:schemas-microsoft-com:vml" xmlns:wp14="http://schemas.microsoft.com/office/word/2010/wordprocessingDrawing" xmlns:wp="http://schemas.openxmlformats.org/drawingml/2006/wordprocessingDrawing" xmlns:w10="urn:schemas-microsoft-com:office:word" xmlns:w="http://schemas.openxmlformats.org/wordprocessingml/2006/main" xmlns:w14="http://schemas.microsoft.com/office/word/2010/wordml" xmlns:w15="http://schemas.microsoft.com/office/word/2012/wordml" xmlns:w16cid="http://schemas.microsoft.com/office/word/2016/wordml/cid" xmlns:w16se="http://schemas.microsoft.com/office/word/2015/wordml/symex" xmlns:wpg="http://schemas.microsoft.com/office/word/2010/wordprocessingGroup" xmlns:wpi="http://schemas.microsoft.com/office/word/2010/wordprocessingInk" xmlns:wne="http://schemas.microsoft.com/office/word/2006/wordml" xmlns:wps="http://schemas.microsoft.com/office/word/2010/wordprocessingShape" mc:Ignorable="w14 w15 w16se w16cid wp14">
+  <w:footnote w:type="separator" w:id="-1">
+    <w:p>
+      <w:pPr>
+        <w:spacing w:after="0" w:line="240" w:lineRule="auto"/>
+      </w:pPr>
+      <w:r>
+        <w:separator/>
+      </w:r>
+    </w:p>
+  </w:footnote>
+  <w:footnote w:type="continuationSeparator" w:id="0">
+    <w:p>
+      <w:pPr>
+        <w:spacing w:after="0" w:line="240" w:lineRule="auto"/>
+      </w:pPr>
+      <w:r>
+        <w:continuationSeparator/>
+      </w:r>
+    </w:p>
+  </w:footnote>
+</w:footnotes>
 </file>
 
 <file path=word/styles.xml><?xml version="1.0" encoding="utf-8"?>
@@ -1018,6 +1020,27 @@
     <w:name w:val="Normal"/>
     <w:qFormat/>
   </w:style>
+  <w:style w:type="paragraph" w:styleId="Heading1">
+    <w:name w:val="heading 1"/>
+    <w:basedOn w:val="Normal"/>
+    <w:next w:val="Normal"/>
+    <w:link w:val="Heading1Char"/>
+    <w:uiPriority w:val="9"/>
+    <w:qFormat/>
+    <w:rsid w:val="00C84A7E"/>
+    <w:pPr>
+      <w:keepNext/>
+      <w:keepLines/>
+      <w:spacing w:before="240" w:after="0"/>
+      <w:outlineLvl w:val="0"/>
+    </w:pPr>
+    <w:rPr>
+      <w:rFonts w:asciiTheme="majorHAnsi" w:eastAsiaTheme="majorEastAsia" w:hAnsiTheme="majorHAnsi" w:cstheme="majorBidi"/>
+      <w:color w:val="2F5496" w:themeColor="accent1" w:themeShade="BF"/>
+      <w:sz w:val="32"/>
+      <w:szCs w:val="40"/>
+    </w:rPr>
+  </w:style>
   <w:style w:type="character" w:default="1" w:styleId="DefaultParagraphFont">
     <w:name w:val="Default Paragraph Font"/>
     <w:uiPriority w:val="1"/>
@@ -1063,6 +1086,63 @@
         <w:insideV w:val="single" w:sz="4" w:space="0" w:color="auto"/>
       </w:tblBorders>
     </w:tblPr>
+  </w:style>
+  <w:style w:type="paragraph" w:styleId="Header">
+    <w:name w:val="header"/>
+    <w:basedOn w:val="Normal"/>
+    <w:link w:val="HeaderChar"/>
+    <w:uiPriority w:val="99"/>
+    <w:unhideWhenUsed/>
+    <w:rsid w:val="00C84A7E"/>
+    <w:pPr>
+      <w:tabs>
+        <w:tab w:val="center" w:pos="4680"/>
+        <w:tab w:val="right" w:pos="9360"/>
+      </w:tabs>
+      <w:spacing w:after="0" w:line="240" w:lineRule="auto"/>
+    </w:pPr>
+  </w:style>
+  <w:style w:type="character" w:customStyle="1" w:styleId="HeaderChar">
+    <w:name w:val="Header Char"/>
+    <w:basedOn w:val="DefaultParagraphFont"/>
+    <w:link w:val="Header"/>
+    <w:uiPriority w:val="99"/>
+    <w:rsid w:val="00C84A7E"/>
+  </w:style>
+  <w:style w:type="paragraph" w:styleId="Footer">
+    <w:name w:val="footer"/>
+    <w:basedOn w:val="Normal"/>
+    <w:link w:val="FooterChar"/>
+    <w:uiPriority w:val="99"/>
+    <w:unhideWhenUsed/>
+    <w:rsid w:val="00C84A7E"/>
+    <w:pPr>
+      <w:tabs>
+        <w:tab w:val="center" w:pos="4680"/>
+        <w:tab w:val="right" w:pos="9360"/>
+      </w:tabs>
+      <w:spacing w:after="0" w:line="240" w:lineRule="auto"/>
+    </w:pPr>
+  </w:style>
+  <w:style w:type="character" w:customStyle="1" w:styleId="FooterChar">
+    <w:name w:val="Footer Char"/>
+    <w:basedOn w:val="DefaultParagraphFont"/>
+    <w:link w:val="Footer"/>
+    <w:uiPriority w:val="99"/>
+    <w:rsid w:val="00C84A7E"/>
+  </w:style>
+  <w:style w:type="character" w:customStyle="1" w:styleId="Heading1Char">
+    <w:name w:val="Heading 1 Char"/>
+    <w:basedOn w:val="DefaultParagraphFont"/>
+    <w:link w:val="Heading1"/>
+    <w:uiPriority w:val="9"/>
+    <w:rsid w:val="00C84A7E"/>
+    <w:rPr>
+      <w:rFonts w:asciiTheme="majorHAnsi" w:eastAsiaTheme="majorEastAsia" w:hAnsiTheme="majorHAnsi" w:cstheme="majorBidi"/>
+      <w:color w:val="2F5496" w:themeColor="accent1" w:themeShade="BF"/>
+      <w:sz w:val="32"/>
+      <w:szCs w:val="40"/>
+    </w:rPr>
   </w:style>
 </w:styles>
 </file>

</xml_diff>